<commit_message>
Final del cuerso conferencias
Se arreglo el ultimo detalle y se termino el capitulo
</commit_message>
<xml_diff>
--- a/Conferencias.docx
+++ b/Conferencias.docx
@@ -12,66 +12,97 @@
     </w:p>
     <w:p>
       <w:r>
-        <w:t>Es un lugar dentro de la central telefónica donde los usuarios puedan acceder para comunicarse mas de dos usuarios. Para ello usaremos una aplicación llamada “</w:t>
-      </w:r>
-      <w:proofErr w:type="spellStart"/>
-      <w:r>
-        <w:t>ConfBridge</w:t>
-      </w:r>
-      <w:proofErr w:type="spellEnd"/>
-      <w:r>
-        <w:t>” la cual tiene el sig. formato:</w:t>
+        <w:t>Es un lugar dentro de la central telefónica donde los usuarios puedan acceder para comunicarse mas de dos usuarios. Para ello usaremos una aplicación llamada “ConfBridge” la cual tiene el sig. formato:</w:t>
       </w:r>
     </w:p>
     <w:p>
       <w:r>
         <w:tab/>
       </w:r>
-      <w:proofErr w:type="spellStart"/>
       <w:r>
         <w:rPr>
           <w:highlight w:val="yellow"/>
         </w:rPr>
-        <w:t>ConfBridge</w:t>
-      </w:r>
-      <w:proofErr w:type="spellEnd"/>
+        <w:t>ConfBridge (conferencia, perfil de conferencia, perfil de usuario, opciones de menú)</w:t>
+      </w:r>
+    </w:p>
+    <w:p>
+      <w:r>
+        <w:t>Lo que son perfil de conferencia, perfil de usuario</w:t>
+      </w:r>
+      <w:r>
+        <w:t xml:space="preserve">, opciones de menú se modifican en </w:t>
+      </w:r>
+      <w:r>
+        <w:t>el archivo:</w:t>
+      </w:r>
+    </w:p>
+    <w:p>
+      <w:pPr>
+        <w:ind w:firstLine="708"/>
+      </w:pPr>
+      <w:r>
+        <w:t xml:space="preserve"> </w:t>
+      </w:r>
       <w:r>
         <w:rPr>
           <w:highlight w:val="yellow"/>
         </w:rPr>
-        <w:t xml:space="preserve"> (conferencia, perfil de conferencia, perfil de usuario, opciones de menú)</w:t>
-      </w:r>
-    </w:p>
-    <w:p>
-      <w:r>
-        <w:t>Lo que son perfil de conferencia, perfil de usuario</w:t>
-      </w:r>
-      <w:r>
-        <w:t xml:space="preserve">, opciones de menú se modifican en </w:t>
-      </w:r>
-      <w:r>
-        <w:t>el archivo:</w:t>
-      </w:r>
-    </w:p>
-    <w:p>
-      <w:pPr>
-        <w:ind w:firstLine="708"/>
-      </w:pPr>
-      <w:r>
-        <w:t xml:space="preserve"> </w:t>
-      </w:r>
-      <w:proofErr w:type="spellStart"/>
+        <w:t>confbridge.conf</w:t>
+      </w:r>
+    </w:p>
+    <w:p>
+      <w:r>
+        <w:t>En la ruta:</w:t>
+      </w:r>
+    </w:p>
+    <w:p>
+      <w:r>
+        <w:tab/>
+      </w:r>
       <w:r>
         <w:rPr>
           <w:highlight w:val="yellow"/>
         </w:rPr>
-        <w:t>confbridge.conf</w:t>
-      </w:r>
-      <w:proofErr w:type="spellEnd"/>
-    </w:p>
-    <w:p>
-      <w:r>
-        <w:t>En la ruta:</w:t>
+        <w:t xml:space="preserve">cd </w:t>
+      </w:r>
+      <w:r>
+        <w:rPr>
+          <w:highlight w:val="yellow"/>
+        </w:rPr>
+        <w:t>/</w:t>
+      </w:r>
+      <w:r>
+        <w:rPr>
+          <w:highlight w:val="yellow"/>
+        </w:rPr>
+        <w:t>etc/asterisk</w:t>
+      </w:r>
+    </w:p>
+    <w:p>
+      <w:pPr>
+        <w:ind w:firstLine="708"/>
+      </w:pPr>
+      <w:r>
+        <w:t>Nota: si no tenemos ningún perfil y no tenemos opciones de menú solamente conferencia como tal, no se necesita configurar el archivo solo bastar el “extensión.conf”.</w:t>
+      </w:r>
+    </w:p>
+    <w:p>
+      <w:pPr>
+        <w:pStyle w:val="Ttulo2"/>
+      </w:pPr>
+      <w:r>
+        <w:t>Conferencia</w:t>
+      </w:r>
+    </w:p>
+    <w:p>
+      <w:r>
+        <w:t>Es lo que va a identificar una conferencia, cuando coloquemos un ID en el archivo “extensions.conf” automáticamente crea la conferencia. Puede ser ya sea con letras o números.</w:t>
+      </w:r>
+    </w:p>
+    <w:p>
+      <w:r>
+        <w:t xml:space="preserve">Entramos al “extensión.conf”, luego vamos en a parte final y ponemos un numero para acceder a la conferencia, ejemplo: </w:t>
       </w:r>
     </w:p>
     <w:p>
@@ -82,104 +113,7 @@
         <w:rPr>
           <w:highlight w:val="yellow"/>
         </w:rPr>
-        <w:t xml:space="preserve">cd </w:t>
-      </w:r>
-      <w:r>
-        <w:rPr>
-          <w:highlight w:val="yellow"/>
-        </w:rPr>
-        <w:t>/</w:t>
-      </w:r>
-      <w:proofErr w:type="spellStart"/>
-      <w:r>
-        <w:rPr>
-          <w:highlight w:val="yellow"/>
-        </w:rPr>
-        <w:t>etc</w:t>
-      </w:r>
-      <w:proofErr w:type="spellEnd"/>
-      <w:r>
-        <w:rPr>
-          <w:highlight w:val="yellow"/>
-        </w:rPr>
-        <w:t>/</w:t>
-      </w:r>
-      <w:proofErr w:type="spellStart"/>
-      <w:r>
-        <w:rPr>
-          <w:highlight w:val="yellow"/>
-        </w:rPr>
-        <w:t>asterisk</w:t>
-      </w:r>
-      <w:proofErr w:type="spellEnd"/>
-    </w:p>
-    <w:p>
-      <w:pPr>
-        <w:ind w:firstLine="708"/>
-      </w:pPr>
-      <w:r>
-        <w:t>Nota: si no tenemos ningún perfil y no tenemos opciones de menú solamente conferencia como tal, no se necesita configurar el archivo solo bastar el “</w:t>
-      </w:r>
-      <w:proofErr w:type="spellStart"/>
-      <w:r>
-        <w:t>extensión.conf</w:t>
-      </w:r>
-      <w:proofErr w:type="spellEnd"/>
-      <w:r>
-        <w:t>”.</w:t>
-      </w:r>
-    </w:p>
-    <w:p>
-      <w:pPr>
-        <w:pStyle w:val="Ttulo2"/>
-      </w:pPr>
-      <w:r>
-        <w:t>Conferencia</w:t>
-      </w:r>
-    </w:p>
-    <w:p>
-      <w:r>
-        <w:t>Es lo que va a identificar una conferencia, cuando coloquemos un ID en el archivo “</w:t>
-      </w:r>
-      <w:proofErr w:type="spellStart"/>
-      <w:r>
-        <w:t>extensions.conf</w:t>
-      </w:r>
-      <w:proofErr w:type="spellEnd"/>
-      <w:r>
-        <w:t>” automáticamente crea la conferencia. Puede ser ya sea con letras o números.</w:t>
-      </w:r>
-    </w:p>
-    <w:p>
-      <w:r>
-        <w:t>Entramos al “</w:t>
-      </w:r>
-      <w:proofErr w:type="spellStart"/>
-      <w:r>
-        <w:t>extensión.conf</w:t>
-      </w:r>
-      <w:proofErr w:type="spellEnd"/>
-      <w:r>
-        <w:t xml:space="preserve">”, luego vamos en a parte final y ponemos un numero para acceder a la conferencia, ejemplo: </w:t>
-      </w:r>
-    </w:p>
-    <w:p>
-      <w:r>
-        <w:tab/>
-      </w:r>
-      <w:proofErr w:type="spellStart"/>
-      <w:r>
-        <w:rPr>
-          <w:highlight w:val="yellow"/>
-        </w:rPr>
-        <w:t>exten</w:t>
-      </w:r>
-      <w:proofErr w:type="spellEnd"/>
-      <w:r>
-        <w:rPr>
-          <w:highlight w:val="yellow"/>
-        </w:rPr>
-        <w:t xml:space="preserve"> = </w:t>
+        <w:t xml:space="preserve">exten = </w:t>
       </w:r>
       <w:r>
         <w:rPr>
@@ -278,28 +212,12 @@
       <w:r>
         <w:tab/>
       </w:r>
-      <w:proofErr w:type="spellStart"/>
       <w:r>
         <w:rPr>
           <w:highlight w:val="yellow"/>
         </w:rPr>
-        <w:t>confbridge</w:t>
-      </w:r>
-      <w:proofErr w:type="spellEnd"/>
-      <w:r>
-        <w:rPr>
-          <w:highlight w:val="yellow"/>
-        </w:rPr>
-        <w:t xml:space="preserve"> </w:t>
-      </w:r>
-      <w:proofErr w:type="spellStart"/>
-      <w:r>
-        <w:rPr>
-          <w:highlight w:val="yellow"/>
-        </w:rPr>
-        <w:t>list</w:t>
-      </w:r>
-      <w:proofErr w:type="spellEnd"/>
+        <w:t>confbridge list</w:t>
+      </w:r>
     </w:p>
     <w:p>
       <w:pPr>
@@ -349,48 +267,24 @@
     </w:p>
     <w:p>
       <w:r>
-        <w:t xml:space="preserve">Para saber </w:t>
-      </w:r>
-      <w:proofErr w:type="spellStart"/>
-      <w:r>
-        <w:t>quienes</w:t>
-      </w:r>
-      <w:proofErr w:type="spellEnd"/>
-      <w:r>
-        <w:t xml:space="preserve"> están conectamos introducimos el sig. comando:</w:t>
+        <w:t>Para saber quienes están conectamos introducimos el sig. comando:</w:t>
       </w:r>
     </w:p>
     <w:p>
       <w:r>
         <w:tab/>
       </w:r>
-      <w:proofErr w:type="spellStart"/>
       <w:r>
         <w:rPr>
           <w:highlight w:val="yellow"/>
         </w:rPr>
-        <w:t>confbridge</w:t>
-      </w:r>
-      <w:proofErr w:type="spellEnd"/>
+        <w:t xml:space="preserve">confbridge </w:t>
+      </w:r>
       <w:r>
         <w:rPr>
           <w:highlight w:val="yellow"/>
         </w:rPr>
-        <w:t xml:space="preserve"> </w:t>
-      </w:r>
-      <w:proofErr w:type="spellStart"/>
-      <w:r>
-        <w:rPr>
-          <w:highlight w:val="yellow"/>
-        </w:rPr>
-        <w:t>list</w:t>
-      </w:r>
-      <w:proofErr w:type="spellEnd"/>
-      <w:r>
-        <w:rPr>
-          <w:highlight w:val="yellow"/>
-        </w:rPr>
-        <w:t xml:space="preserve"> “nombre de la conferencia”</w:t>
+        <w:t>list “nombre de la conferencia”</w:t>
       </w:r>
     </w:p>
     <w:p>
@@ -470,57 +364,19 @@
     </w:p>
     <w:p>
       <w:r>
-        <w:t xml:space="preserve">Como siempre lo primero será mover el archivo original al </w:t>
-      </w:r>
-      <w:proofErr w:type="spellStart"/>
-      <w:r>
-        <w:t>backup</w:t>
-      </w:r>
-      <w:proofErr w:type="spellEnd"/>
-      <w:r>
-        <w:t xml:space="preserve"> y lo haremos con el sig. comando:</w:t>
+        <w:t>Como siempre lo primero será mover el archivo original al backup y lo haremos con el sig. comando:</w:t>
       </w:r>
     </w:p>
     <w:p>
       <w:r>
         <w:tab/>
       </w:r>
-      <w:proofErr w:type="spellStart"/>
       <w:r>
         <w:rPr>
           <w:highlight w:val="yellow"/>
         </w:rPr>
-        <w:t>mv</w:t>
-      </w:r>
-      <w:proofErr w:type="spellEnd"/>
-      <w:r>
-        <w:rPr>
-          <w:highlight w:val="yellow"/>
-        </w:rPr>
-        <w:t xml:space="preserve"> </w:t>
-      </w:r>
-      <w:proofErr w:type="spellStart"/>
-      <w:r>
-        <w:rPr>
-          <w:highlight w:val="yellow"/>
-        </w:rPr>
-        <w:t>confbridge.conf</w:t>
-      </w:r>
-      <w:proofErr w:type="spellEnd"/>
-      <w:r>
-        <w:rPr>
-          <w:highlight w:val="yellow"/>
-        </w:rPr>
-        <w:t xml:space="preserve"> </w:t>
-      </w:r>
-      <w:proofErr w:type="spellStart"/>
-      <w:r>
-        <w:rPr>
-          <w:highlight w:val="yellow"/>
-        </w:rPr>
-        <w:t>confbridge.conf.bak</w:t>
-      </w:r>
-      <w:proofErr w:type="spellEnd"/>
+        <w:t>mv confbridge.conf confbridge.conf.bak</w:t>
+      </w:r>
     </w:p>
     <w:p>
       <w:r>
@@ -551,15 +407,7 @@
         </w:numPr>
       </w:pPr>
       <w:r>
-        <w:t xml:space="preserve"> </w:t>
-      </w:r>
-      <w:proofErr w:type="spellStart"/>
-      <w:r>
-        <w:t>user</w:t>
-      </w:r>
-      <w:proofErr w:type="spellEnd"/>
-      <w:r>
-        <w:t>: usuario.</w:t>
+        <w:t xml:space="preserve"> user: usuario.</w:t>
       </w:r>
     </w:p>
     <w:p>
@@ -571,15 +419,7 @@
         </w:numPr>
       </w:pPr>
       <w:r>
-        <w:t xml:space="preserve"> menú: </w:t>
-      </w:r>
-      <w:proofErr w:type="spellStart"/>
-      <w:r>
-        <w:t>menu</w:t>
-      </w:r>
-      <w:proofErr w:type="spellEnd"/>
-      <w:r>
-        <w:t>.</w:t>
+        <w:t xml:space="preserve"> menú: menu.</w:t>
       </w:r>
     </w:p>
     <w:p>
@@ -591,19 +431,11 @@
       <w:r>
         <w:tab/>
       </w:r>
-      <w:proofErr w:type="spellStart"/>
       <w:r>
         <w:rPr>
           <w:highlight w:val="yellow"/>
         </w:rPr>
-        <w:t>type</w:t>
-      </w:r>
-      <w:proofErr w:type="spellEnd"/>
-      <w:r>
-        <w:rPr>
-          <w:highlight w:val="yellow"/>
-        </w:rPr>
-        <w:t xml:space="preserve"> = bridge</w:t>
+        <w:t>type = bridge</w:t>
       </w:r>
     </w:p>
     <w:p>
@@ -685,15 +517,7 @@
     <w:p>
       <w:r>
         <w:lastRenderedPageBreak/>
-        <w:t xml:space="preserve">Para los perfiles tenemos varias opciones entre ellas está el </w:t>
-      </w:r>
-      <w:proofErr w:type="spellStart"/>
-      <w:r>
-        <w:t>max_members</w:t>
-      </w:r>
-      <w:proofErr w:type="spellEnd"/>
-      <w:r>
-        <w:t xml:space="preserve"> que nos sirva para establecer el número de usuarios de la conferencia entre </w:t>
+        <w:t xml:space="preserve">Para los perfiles tenemos varias opciones entre ellas está el max_members que nos sirva para establecer el número de usuarios de la conferencia entre </w:t>
       </w:r>
       <w:bookmarkStart w:id="0" w:name="_Hlk102211242"/>
       <w:r>
@@ -716,15 +540,7 @@
     </w:p>
     <w:p>
       <w:r>
-        <w:t>Después modificamos el “</w:t>
-      </w:r>
-      <w:proofErr w:type="spellStart"/>
-      <w:r>
-        <w:t>extensions.conf</w:t>
-      </w:r>
-      <w:proofErr w:type="spellEnd"/>
-      <w:r>
-        <w:t>” para añadir el perfil de conferencia en la extensión destinada para la misma como se muestra a continuación:</w:t>
+        <w:t>Después modificamos el “extensions.conf” para añadir el perfil de conferencia en la extensión destinada para la misma como se muestra a continuación:</w:t>
       </w:r>
     </w:p>
     <w:p>
@@ -788,42 +604,24 @@
           <w:highlight w:val="yellow"/>
         </w:rPr>
       </w:pPr>
-      <w:proofErr w:type="spellStart"/>
       <w:r>
         <w:rPr>
           <w:highlight w:val="yellow"/>
         </w:rPr>
-        <w:t>dialplan</w:t>
-      </w:r>
-      <w:proofErr w:type="spellEnd"/>
+        <w:t>dialplan reload</w:t>
+      </w:r>
+    </w:p>
+    <w:p>
+      <w:pPr>
+        <w:ind w:firstLine="708"/>
+        <w:jc w:val="both"/>
+      </w:pPr>
       <w:r>
         <w:rPr>
           <w:highlight w:val="yellow"/>
         </w:rPr>
-        <w:t xml:space="preserve"> </w:t>
-      </w:r>
-      <w:proofErr w:type="spellStart"/>
-      <w:r>
-        <w:rPr>
-          <w:highlight w:val="yellow"/>
-        </w:rPr>
         <w:t>reload</w:t>
       </w:r>
-      <w:proofErr w:type="spellEnd"/>
-    </w:p>
-    <w:p>
-      <w:pPr>
-        <w:ind w:firstLine="708"/>
-        <w:jc w:val="both"/>
-      </w:pPr>
-      <w:proofErr w:type="spellStart"/>
-      <w:r>
-        <w:rPr>
-          <w:highlight w:val="yellow"/>
-        </w:rPr>
-        <w:t>reload</w:t>
-      </w:r>
-      <w:proofErr w:type="spellEnd"/>
     </w:p>
     <w:p>
       <w:pPr>
@@ -904,26 +702,10 @@
     </w:p>
     <w:p>
       <w:r>
-        <w:t xml:space="preserve">Lo primero que haremos será que al entrar estén </w:t>
-      </w:r>
-      <w:proofErr w:type="spellStart"/>
-      <w:r>
-        <w:t>muteados</w:t>
-      </w:r>
-      <w:proofErr w:type="spellEnd"/>
-      <w:r>
-        <w:t xml:space="preserve">, para ello hay que modificar el </w:t>
-      </w:r>
-      <w:r>
-        <w:t>“</w:t>
-      </w:r>
-      <w:proofErr w:type="spellStart"/>
-      <w:r>
-        <w:t>confbridge.conf</w:t>
-      </w:r>
-      <w:proofErr w:type="spellEnd"/>
-      <w:r>
-        <w:t>”</w:t>
+        <w:t xml:space="preserve">Lo primero que haremos será que al entrar estén muteados, para ello hay que modificar el </w:t>
+      </w:r>
+      <w:r>
+        <w:t>“confbridge.conf”</w:t>
       </w:r>
       <w:r>
         <w:t xml:space="preserve"> haciendo lo sig.</w:t>
@@ -953,23 +735,7 @@
         </w:numPr>
       </w:pPr>
       <w:r>
-        <w:t>Definir el “</w:t>
-      </w:r>
-      <w:proofErr w:type="spellStart"/>
-      <w:r>
-        <w:t>type</w:t>
-      </w:r>
-      <w:proofErr w:type="spellEnd"/>
-      <w:r>
-        <w:t>” en “</w:t>
-      </w:r>
-      <w:proofErr w:type="spellStart"/>
-      <w:r>
-        <w:t>user</w:t>
-      </w:r>
-      <w:proofErr w:type="spellEnd"/>
-      <w:r>
-        <w:t xml:space="preserve">”. </w:t>
+        <w:t xml:space="preserve">Definir el “type” en “user”. </w:t>
       </w:r>
     </w:p>
     <w:p>
@@ -984,15 +750,7 @@
         <w:t xml:space="preserve">Escribiremos </w:t>
       </w:r>
       <w:r>
-        <w:t>“</w:t>
-      </w:r>
-      <w:proofErr w:type="spellStart"/>
-      <w:r>
-        <w:t>startmuted</w:t>
-      </w:r>
-      <w:proofErr w:type="spellEnd"/>
-      <w:r>
-        <w:t>=yes”.</w:t>
+        <w:t>“startmuted=yes”.</w:t>
       </w:r>
       <w:r>
         <w:t xml:space="preserve"> </w:t>
@@ -1107,15 +865,7 @@
     <w:p>
       <w:r>
         <w:lastRenderedPageBreak/>
-        <w:t>Después modificamos el “</w:t>
-      </w:r>
-      <w:proofErr w:type="spellStart"/>
-      <w:r>
-        <w:t>extensions.conf</w:t>
-      </w:r>
-      <w:proofErr w:type="spellEnd"/>
-      <w:r>
-        <w:t>” para añadir el perfil usuario en la extensión destinada para la misma como se muestra a continuación:</w:t>
+        <w:t>Después modificamos el “extensions.conf” para añadir el perfil usuario en la extensión destinada para la misma como se muestra a continuación:</w:t>
       </w:r>
     </w:p>
     <w:p>
@@ -1179,54 +929,28 @@
           <w:highlight w:val="yellow"/>
         </w:rPr>
       </w:pPr>
-      <w:proofErr w:type="spellStart"/>
       <w:r>
         <w:rPr>
           <w:highlight w:val="yellow"/>
         </w:rPr>
-        <w:t>dialplan</w:t>
-      </w:r>
-      <w:proofErr w:type="spellEnd"/>
+        <w:t>dialplan reload</w:t>
+      </w:r>
+    </w:p>
+    <w:p>
+      <w:pPr>
+        <w:ind w:firstLine="708"/>
+        <w:jc w:val="both"/>
+      </w:pPr>
       <w:r>
         <w:rPr>
           <w:highlight w:val="yellow"/>
         </w:rPr>
-        <w:t xml:space="preserve"> </w:t>
-      </w:r>
-      <w:proofErr w:type="spellStart"/>
-      <w:r>
-        <w:rPr>
-          <w:highlight w:val="yellow"/>
-        </w:rPr>
         <w:t>reload</w:t>
       </w:r>
-      <w:proofErr w:type="spellEnd"/>
-    </w:p>
-    <w:p>
-      <w:pPr>
-        <w:ind w:firstLine="708"/>
-        <w:jc w:val="both"/>
-      </w:pPr>
-      <w:proofErr w:type="spellStart"/>
-      <w:r>
-        <w:rPr>
-          <w:highlight w:val="yellow"/>
-        </w:rPr>
-        <w:t>reload</w:t>
-      </w:r>
-      <w:proofErr w:type="spellEnd"/>
-    </w:p>
-    <w:p>
-      <w:r>
-        <w:t xml:space="preserve">Listo ahora cada usuario que entre a la conferencia automáticamente estará </w:t>
-      </w:r>
-      <w:proofErr w:type="spellStart"/>
-      <w:r>
-        <w:t>muteado</w:t>
-      </w:r>
-      <w:proofErr w:type="spellEnd"/>
-      <w:r>
-        <w:t>.</w:t>
+    </w:p>
+    <w:p>
+      <w:r>
+        <w:t>Listo ahora cada usuario que entre a la conferencia automáticamente estará muteado.</w:t>
       </w:r>
     </w:p>
     <w:p/>
@@ -1259,15 +983,7 @@
         <w:t xml:space="preserve">, </w:t>
       </w:r>
       <w:r>
-        <w:t>en el archivo “</w:t>
-      </w:r>
-      <w:proofErr w:type="spellStart"/>
-      <w:r>
-        <w:t>confbridge.conf</w:t>
-      </w:r>
-      <w:proofErr w:type="spellEnd"/>
-      <w:r>
-        <w:t xml:space="preserve">” </w:t>
+        <w:t xml:space="preserve">en el archivo “confbridge.conf” </w:t>
       </w:r>
       <w:r>
         <w:t>solo le agregamos el sig. comando</w:t>
@@ -1337,13 +1053,8 @@
       </w:r>
     </w:p>
     <w:p>
-      <w:proofErr w:type="spellStart"/>
-      <w:r>
-        <w:t>Despues</w:t>
-      </w:r>
-      <w:proofErr w:type="spellEnd"/>
-      <w:r>
-        <w:t xml:space="preserve"> solo lo cargamos en la consola, al momento de llamar pedirá la contraseña, después solo la introducimos y con “#” le damos para confirmar.</w:t>
+      <w:r>
+        <w:t>Despues solo lo cargamos en la consola, al momento de llamar pedirá la contraseña, después solo la introducimos y con “#” le damos para confirmar.</w:t>
       </w:r>
     </w:p>
     <w:p/>
@@ -1384,15 +1095,7 @@
         <w:t>a</w:t>
       </w:r>
       <w:r>
-        <w:t xml:space="preserve"> </w:t>
-      </w:r>
-      <w:proofErr w:type="spellStart"/>
-      <w:r>
-        <w:t>mutear</w:t>
-      </w:r>
-      <w:proofErr w:type="spellEnd"/>
-      <w:r>
-        <w:t xml:space="preserve"> a un participante o cambiar el volumen de su voz o saber cuántos participantes hay en la conferencia entre otras opciones.</w:t>
+        <w:t xml:space="preserve"> mutear a un participante o cambiar el volumen de su voz o saber cuántos participantes hay en la conferencia entre otras opciones.</w:t>
       </w:r>
     </w:p>
     <w:p>
@@ -1403,15 +1106,7 @@
         <w:t>menú</w:t>
       </w:r>
       <w:r>
-        <w:t xml:space="preserve"> para la conferencia para ello entramos al “</w:t>
-      </w:r>
-      <w:proofErr w:type="spellStart"/>
-      <w:r>
-        <w:t>confbridge.conf</w:t>
-      </w:r>
-      <w:proofErr w:type="spellEnd"/>
-      <w:r>
-        <w:t>” y realizamos los sig.:</w:t>
+        <w:t xml:space="preserve"> para la conferencia para ello entramos al “confbridge.conf” y realizamos los sig.:</w:t>
       </w:r>
     </w:p>
     <w:p>
@@ -1435,15 +1130,7 @@
         </w:numPr>
       </w:pPr>
       <w:r>
-        <w:t>En “</w:t>
-      </w:r>
-      <w:proofErr w:type="spellStart"/>
-      <w:r>
-        <w:t>type</w:t>
-      </w:r>
-      <w:proofErr w:type="spellEnd"/>
-      <w:r>
-        <w:t>” escribimos “</w:t>
+        <w:t>En “type” escribimos “</w:t>
       </w:r>
       <w:r>
         <w:t>menú</w:t>
@@ -1611,31 +1298,7 @@
         <w:ind w:left="1069"/>
       </w:pPr>
       <w:r>
-        <w:t xml:space="preserve">*1 = </w:t>
-      </w:r>
-      <w:proofErr w:type="spellStart"/>
-      <w:r>
-        <w:t>toggle_mute</w:t>
-      </w:r>
-      <w:proofErr w:type="spellEnd"/>
-      <w:r>
-        <w:t xml:space="preserve"> (esto permitirá </w:t>
-      </w:r>
-      <w:proofErr w:type="spellStart"/>
-      <w:r>
-        <w:t>mutear</w:t>
-      </w:r>
-      <w:proofErr w:type="spellEnd"/>
-      <w:r>
-        <w:t xml:space="preserve"> o </w:t>
-      </w:r>
-      <w:proofErr w:type="spellStart"/>
-      <w:r>
-        <w:t>desmutear</w:t>
-      </w:r>
-      <w:proofErr w:type="spellEnd"/>
-      <w:r>
-        <w:t>)</w:t>
+        <w:t>*1 = toggle_mute (esto permitirá mutear o desmutear)</w:t>
       </w:r>
     </w:p>
     <w:p>
@@ -1691,16 +1354,11 @@
       <w:r>
         <w:t>“</w:t>
       </w:r>
-      <w:proofErr w:type="spellStart"/>
       <w:r>
         <w:t>extensions.</w:t>
       </w:r>
       <w:r>
-        <w:t>conf</w:t>
-      </w:r>
-      <w:proofErr w:type="spellEnd"/>
-      <w:r>
-        <w:t>” habilitamos</w:t>
+        <w:t>conf” habilitamos</w:t>
       </w:r>
       <w:r>
         <w:t xml:space="preserve"> el perfil de menú</w:t>
@@ -1772,19 +1430,7 @@
           <w:rPr>
             <w:rStyle w:val="Hipervnculo"/>
           </w:rPr>
-          <w:t>https://wiki.asterisk.org/wiki/display/AST/ConfBridge+Config</w:t>
-        </w:r>
-        <w:r>
-          <w:rPr>
-            <w:rStyle w:val="Hipervnculo"/>
-          </w:rPr>
-          <w:t>u</w:t>
-        </w:r>
-        <w:r>
-          <w:rPr>
-            <w:rStyle w:val="Hipervnculo"/>
-          </w:rPr>
-          <w:t>ration</w:t>
+          <w:t>https://wiki.asterisk.org/wiki/display/AST/ConfBridge+Configuration</w:t>
         </w:r>
       </w:hyperlink>
       <w:r>
@@ -1811,32 +1457,16 @@
       <w:r>
         <w:tab/>
       </w:r>
-      <w:proofErr w:type="spellStart"/>
       <w:r>
         <w:rPr>
           <w:highlight w:val="yellow"/>
         </w:rPr>
-        <w:t>record_conference</w:t>
-      </w:r>
-      <w:proofErr w:type="spellEnd"/>
-      <w:r>
-        <w:rPr>
-          <w:highlight w:val="yellow"/>
-        </w:rPr>
-        <w:t xml:space="preserve"> = yes/no</w:t>
-      </w:r>
-    </w:p>
-    <w:p>
-      <w:r>
-        <w:t>Entramos al “</w:t>
-      </w:r>
-      <w:proofErr w:type="spellStart"/>
-      <w:r>
-        <w:t>confbridge.conf</w:t>
-      </w:r>
-      <w:proofErr w:type="spellEnd"/>
-      <w:r>
-        <w:t>” y en el perfil de conferencia colocamos la opción, después solo lo cargamos en la consola Asterisk.</w:t>
+        <w:t>record_conference = yes/no</w:t>
+      </w:r>
+    </w:p>
+    <w:p>
+      <w:r>
+        <w:t>Entramos al “confbridge.conf” y en el perfil de conferencia colocamos la opción, después solo lo cargamos en la consola Asterisk.</w:t>
       </w:r>
     </w:p>
     <w:p>
@@ -1887,15 +1517,7 @@
     </w:p>
     <w:p>
       <w:r>
-        <w:t>Para encontrar las grabaciones de las conferencias, podemos consultar el archivo “</w:t>
-      </w:r>
-      <w:proofErr w:type="spellStart"/>
-      <w:r>
-        <w:t>asterisk.conf</w:t>
-      </w:r>
-      <w:proofErr w:type="spellEnd"/>
-      <w:r>
-        <w:t xml:space="preserve">” </w:t>
+        <w:t xml:space="preserve">Para encontrar las grabaciones de las conferencias, podemos consultar el archivo “asterisk.conf” </w:t>
       </w:r>
     </w:p>
     <w:p>
@@ -1906,16 +1528,8 @@
         <w:rPr>
           <w:highlight w:val="yellow"/>
         </w:rPr>
-        <w:t xml:space="preserve">nano </w:t>
-      </w:r>
-      <w:proofErr w:type="spellStart"/>
-      <w:r>
-        <w:rPr>
-          <w:highlight w:val="yellow"/>
-        </w:rPr>
-        <w:t>asterisk.conf</w:t>
-      </w:r>
-      <w:proofErr w:type="spellEnd"/>
+        <w:t>nano asterisk.conf</w:t>
+      </w:r>
     </w:p>
     <w:p>
       <w:pPr>
@@ -1984,15 +1598,7 @@
     <w:p>
       <w:r>
         <w:lastRenderedPageBreak/>
-        <w:t>Las conferencias grabadas se encuentran en el directorio de “</w:t>
-      </w:r>
-      <w:proofErr w:type="spellStart"/>
-      <w:r>
-        <w:t>astspooldir</w:t>
-      </w:r>
-      <w:proofErr w:type="spellEnd"/>
-      <w:r>
-        <w:t xml:space="preserve">” cuyo directorio es: </w:t>
+        <w:t xml:space="preserve">Las conferencias grabadas se encuentran en el directorio de “astspooldir” cuyo directorio es: </w:t>
       </w:r>
     </w:p>
     <w:p>
@@ -2009,49 +1615,7 @@
         <w:rPr>
           <w:highlight w:val="yellow"/>
         </w:rPr>
-        <w:t>/</w:t>
-      </w:r>
-      <w:proofErr w:type="spellStart"/>
-      <w:r>
-        <w:rPr>
-          <w:highlight w:val="yellow"/>
-        </w:rPr>
-        <w:t>var</w:t>
-      </w:r>
-      <w:proofErr w:type="spellEnd"/>
-      <w:r>
-        <w:rPr>
-          <w:highlight w:val="yellow"/>
-        </w:rPr>
-        <w:t>/</w:t>
-      </w:r>
-      <w:proofErr w:type="spellStart"/>
-      <w:r>
-        <w:rPr>
-          <w:highlight w:val="yellow"/>
-        </w:rPr>
-        <w:t>spool</w:t>
-      </w:r>
-      <w:proofErr w:type="spellEnd"/>
-      <w:r>
-        <w:rPr>
-          <w:highlight w:val="yellow"/>
-        </w:rPr>
-        <w:t>/</w:t>
-      </w:r>
-      <w:proofErr w:type="spellStart"/>
-      <w:r>
-        <w:rPr>
-          <w:highlight w:val="yellow"/>
-        </w:rPr>
-        <w:t>asterisk</w:t>
-      </w:r>
-      <w:proofErr w:type="spellEnd"/>
-      <w:r>
-        <w:rPr>
-          <w:highlight w:val="yellow"/>
-        </w:rPr>
-        <w:t>/monitor</w:t>
+        <w:t>/var/spool/asterisk/monitor</w:t>
       </w:r>
     </w:p>
     <w:p>
@@ -2102,15 +1666,7 @@
     </w:p>
     <w:p>
       <w:r>
-        <w:t>Después en el archivo “</w:t>
-      </w:r>
-      <w:proofErr w:type="spellStart"/>
-      <w:r>
-        <w:t>extensions.conf</w:t>
-      </w:r>
-      <w:proofErr w:type="spellEnd"/>
-      <w:r>
-        <w:t>” es necesario que pongamos la ruta del directorio completa como se muestra:</w:t>
+        <w:t>Después en el archivo “extensions.conf” es necesario que pongamos la ruta del directorio completa como se muestra:</w:t>
       </w:r>
     </w:p>
     <w:p>
@@ -2180,15 +1736,7 @@
     </w:p>
     <w:p>
       <w:r>
-        <w:t>Tenemos la opción de que cuando somos la única persona y aun no llega nadie podemos reproducir música, se implementa en el archivo “</w:t>
-      </w:r>
-      <w:proofErr w:type="spellStart"/>
-      <w:r>
-        <w:t>configbridge.conf</w:t>
-      </w:r>
-      <w:proofErr w:type="spellEnd"/>
-      <w:r>
-        <w:t>”</w:t>
+        <w:t>Tenemos la opción de que cuando somos la única persona y aun no llega nadie podemos reproducir música, se implementa en el archivo “configbridge.conf”</w:t>
       </w:r>
       <w:r>
         <w:t xml:space="preserve"> en el perfil de usuario</w:t>
@@ -2206,21 +1754,12 @@
       <w:r>
         <w:tab/>
       </w:r>
-      <w:proofErr w:type="spellStart"/>
       <w:r>
         <w:rPr>
           <w:highlight w:val="yellow"/>
           <w:lang w:val="en-US"/>
         </w:rPr>
-        <w:t>music_on_hold_when_empty</w:t>
-      </w:r>
-      <w:proofErr w:type="spellEnd"/>
-      <w:r>
-        <w:rPr>
-          <w:highlight w:val="yellow"/>
-          <w:lang w:val="en-US"/>
-        </w:rPr>
-        <w:t>=yes/no</w:t>
+        <w:t>music_on_hold_when_empty=yes/no</w:t>
       </w:r>
     </w:p>
     <w:p>
@@ -2389,15 +1928,7 @@
       </w:pPr>
       <w:r>
         <w:lastRenderedPageBreak/>
-        <w:t>Los archivos de música en espera se encuentran en el siguiente directorio de “</w:t>
-      </w:r>
-      <w:proofErr w:type="spellStart"/>
-      <w:r>
-        <w:t>astdatagir</w:t>
-      </w:r>
-      <w:proofErr w:type="spellEnd"/>
-      <w:r>
-        <w:t>” que sería:</w:t>
+        <w:t>Los archivos de música en espera se encuentran en el siguiente directorio de “astdatagir” que sería:</w:t>
       </w:r>
     </w:p>
     <w:p>
@@ -2432,21 +1963,12 @@
         <w:t>/</w:t>
       </w:r>
       <w:bookmarkEnd w:id="1"/>
-      <w:proofErr w:type="spellStart"/>
       <w:r>
         <w:rPr>
           <w:highlight w:val="yellow"/>
           <w:lang w:val="en-US"/>
         </w:rPr>
-        <w:t>moh</w:t>
-      </w:r>
-      <w:proofErr w:type="spellEnd"/>
-      <w:r>
-        <w:rPr>
-          <w:highlight w:val="yellow"/>
-          <w:lang w:val="en-US"/>
-        </w:rPr>
-        <w:t>/</w:t>
+        <w:t>moh/</w:t>
       </w:r>
     </w:p>
     <w:p>
@@ -2546,15 +2068,7 @@
         </w:numPr>
       </w:pPr>
       <w:r>
-        <w:t xml:space="preserve">8 </w:t>
-      </w:r>
-      <w:proofErr w:type="spellStart"/>
-      <w:r>
-        <w:t>Kgz</w:t>
-      </w:r>
-      <w:proofErr w:type="spellEnd"/>
-      <w:r>
-        <w:t>, 8000 Hz</w:t>
+        <w:t>8 Kgz, 8000 Hz</w:t>
       </w:r>
     </w:p>
     <w:p>
@@ -2571,42 +2085,10 @@
         </w:numPr>
       </w:pPr>
       <w:r>
-        <w:t>Nos aseguramos de tener el directorio “</w:t>
-      </w:r>
-      <w:proofErr w:type="spellStart"/>
-      <w:r>
-        <w:t>audios_bak</w:t>
-      </w:r>
-      <w:proofErr w:type="spellEnd"/>
-      <w:r>
-        <w:t>” en el directorio “</w:t>
-      </w:r>
-      <w:r>
-        <w:t>/</w:t>
-      </w:r>
-      <w:proofErr w:type="spellStart"/>
-      <w:r>
-        <w:t>var</w:t>
-      </w:r>
-      <w:proofErr w:type="spellEnd"/>
-      <w:r>
-        <w:t>/</w:t>
-      </w:r>
-      <w:proofErr w:type="spellStart"/>
-      <w:r>
-        <w:t>lib</w:t>
-      </w:r>
-      <w:proofErr w:type="spellEnd"/>
-      <w:r>
-        <w:t>/</w:t>
-      </w:r>
-      <w:proofErr w:type="spellStart"/>
-      <w:r>
-        <w:t>asterisk</w:t>
-      </w:r>
-      <w:proofErr w:type="spellEnd"/>
-      <w:r>
-        <w:t>/</w:t>
+        <w:t>Nos aseguramos de tener el directorio “audios_bak” en el directorio “</w:t>
+      </w:r>
+      <w:r>
+        <w:t>/var/lib/asterisk/</w:t>
       </w:r>
       <w:r>
         <w:t>”, sino la tenemos habrá que crearla</w:t>
@@ -2671,15 +2153,7 @@
         <w:t>Después</w:t>
       </w:r>
       <w:r>
-        <w:t xml:space="preserve"> movemos los archivos de la carpeta “</w:t>
-      </w:r>
-      <w:proofErr w:type="spellStart"/>
-      <w:r>
-        <w:t>moh</w:t>
-      </w:r>
-      <w:proofErr w:type="spellEnd"/>
-      <w:r>
-        <w:t>” con el sig. comando</w:t>
+        <w:t xml:space="preserve"> movemos los archivos de la carpeta “moh” con el sig. comando</w:t>
       </w:r>
     </w:p>
     <w:p>
@@ -2694,23 +2168,7 @@
           <w:highlight w:val="yellow"/>
           <w:lang w:val="en-US"/>
         </w:rPr>
-        <w:t>mv * /var/lib/asterisk/</w:t>
-      </w:r>
-      <w:proofErr w:type="spellStart"/>
-      <w:r>
-        <w:rPr>
-          <w:highlight w:val="yellow"/>
-          <w:lang w:val="en-US"/>
-        </w:rPr>
-        <w:t>audios_bak</w:t>
-      </w:r>
-      <w:proofErr w:type="spellEnd"/>
-      <w:r>
-        <w:rPr>
-          <w:highlight w:val="yellow"/>
-          <w:lang w:val="en-US"/>
-        </w:rPr>
-        <w:t>/</w:t>
+        <w:t>mv * /var/lib/asterisk/audios_bak/</w:t>
       </w:r>
       <w:r>
         <w:rPr>
@@ -2804,11 +2262,9 @@
           <w:numId w:val="6"/>
         </w:numPr>
       </w:pPr>
-      <w:proofErr w:type="spellStart"/>
       <w:r>
         <w:t>WinSCP</w:t>
       </w:r>
-      <w:proofErr w:type="spellEnd"/>
     </w:p>
     <w:p>
       <w:pPr>
@@ -2840,6 +2296,9 @@
         <w:jc w:val="center"/>
       </w:pPr>
       <w:r>
+        <w:rPr>
+          <w:noProof/>
+        </w:rPr>
         <w:drawing>
           <wp:inline distT="0" distB="0" distL="0" distR="0" wp14:anchorId="360F1D95" wp14:editId="3BD88C46">
             <wp:extent cx="4424935" cy="3370521"/>
@@ -2902,6 +2361,9 @@
         <w:jc w:val="center"/>
       </w:pPr>
       <w:r>
+        <w:rPr>
+          <w:noProof/>
+        </w:rPr>
         <w:drawing>
           <wp:inline distT="0" distB="0" distL="0" distR="0" wp14:anchorId="6EDFEF6A" wp14:editId="38B662EE">
             <wp:extent cx="4560983" cy="3483955"/>
@@ -3100,13 +2562,8 @@
         <w:t>“</w:t>
       </w:r>
       <w:r>
-        <w:t xml:space="preserve">exportar como </w:t>
-      </w:r>
-      <w:proofErr w:type="spellStart"/>
-      <w:r>
-        <w:t>wav</w:t>
-      </w:r>
-      <w:proofErr w:type="spellEnd"/>
+        <w:t>exportar como wav</w:t>
+      </w:r>
       <w:r>
         <w:t>”.</w:t>
       </w:r>
@@ -3195,6 +2652,9 @@
         <w:jc w:val="center"/>
       </w:pPr>
       <w:r>
+        <w:rPr>
+          <w:noProof/>
+        </w:rPr>
         <w:drawing>
           <wp:inline distT="0" distB="0" distL="0" distR="0" wp14:anchorId="76904363" wp14:editId="164188B7">
             <wp:extent cx="4304872" cy="3305857"/>
@@ -3250,6 +2710,9 @@
         <w:jc w:val="center"/>
       </w:pPr>
       <w:r>
+        <w:rPr>
+          <w:noProof/>
+        </w:rPr>
         <w:drawing>
           <wp:inline distT="0" distB="0" distL="0" distR="0" wp14:anchorId="5631C8E1" wp14:editId="5868F189">
             <wp:extent cx="4401678" cy="3380198"/>
@@ -3309,31 +2772,7 @@
       </w:pPr>
       <w:r>
         <w:lastRenderedPageBreak/>
-        <w:t xml:space="preserve"> Después abrimos “</w:t>
-      </w:r>
-      <w:proofErr w:type="spellStart"/>
-      <w:r>
-        <w:t>Bitvise</w:t>
-      </w:r>
-      <w:proofErr w:type="spellEnd"/>
-      <w:r>
-        <w:t xml:space="preserve"> </w:t>
-      </w:r>
-      <w:proofErr w:type="spellStart"/>
-      <w:r>
-        <w:t>ssh</w:t>
-      </w:r>
-      <w:proofErr w:type="spellEnd"/>
-      <w:r>
-        <w:t xml:space="preserve"> </w:t>
-      </w:r>
-      <w:proofErr w:type="spellStart"/>
-      <w:r>
-        <w:t>client</w:t>
-      </w:r>
-      <w:proofErr w:type="spellEnd"/>
-      <w:r>
-        <w:t xml:space="preserve">” y le colamos el host/dirección IP del servidor y el usuario y contraseña y le damos en “Log in”. </w:t>
+        <w:t xml:space="preserve"> Después abrimos “Bitvise ssh client” y le colamos el host/dirección IP del servidor y el usuario y contraseña y le damos en “Log in”. </w:t>
       </w:r>
     </w:p>
     <w:p>
@@ -3342,6 +2781,9 @@
         <w:jc w:val="center"/>
       </w:pPr>
       <w:r>
+        <w:rPr>
+          <w:noProof/>
+        </w:rPr>
         <w:drawing>
           <wp:inline distT="0" distB="0" distL="0" distR="0" wp14:anchorId="35D9E982" wp14:editId="0AC40025">
             <wp:extent cx="3411020" cy="3481648"/>
@@ -3388,23 +2830,7 @@
         </w:numPr>
       </w:pPr>
       <w:r>
-        <w:t xml:space="preserve">Una vez </w:t>
-      </w:r>
-      <w:proofErr w:type="spellStart"/>
-      <w:r>
-        <w:t>loguado</w:t>
-      </w:r>
-      <w:proofErr w:type="spellEnd"/>
-      <w:r>
-        <w:t xml:space="preserve"> se nos abrirá un nuevo panel, para transferir la canción usaremos el llamado “New SFTP </w:t>
-      </w:r>
-      <w:proofErr w:type="spellStart"/>
-      <w:r>
-        <w:t>window</w:t>
-      </w:r>
-      <w:proofErr w:type="spellEnd"/>
-      <w:r>
-        <w:t>".</w:t>
+        <w:t>Una vez loguado se nos abrirá un nuevo panel, para transferir la canción usaremos el llamado “New SFTP window".</w:t>
       </w:r>
     </w:p>
     <w:p>
@@ -3413,6 +2839,9 @@
         <w:jc w:val="center"/>
       </w:pPr>
       <w:r>
+        <w:rPr>
+          <w:noProof/>
+        </w:rPr>
         <w:drawing>
           <wp:inline distT="0" distB="0" distL="0" distR="0" wp14:anchorId="26B4BCCB" wp14:editId="16816943">
             <wp:extent cx="3373206" cy="3421295"/>
@@ -3478,6 +2907,9 @@
         <w:jc w:val="center"/>
       </w:pPr>
       <w:r>
+        <w:rPr>
+          <w:noProof/>
+        </w:rPr>
         <w:drawing>
           <wp:inline distT="0" distB="0" distL="0" distR="0" wp14:anchorId="121FA123" wp14:editId="2CABAABB">
             <wp:extent cx="5612130" cy="3093085"/>
@@ -3557,6 +2989,9 @@
         <w:jc w:val="center"/>
       </w:pPr>
       <w:r>
+        <w:rPr>
+          <w:noProof/>
+        </w:rPr>
         <w:drawing>
           <wp:inline distT="0" distB="0" distL="0" distR="0" wp14:anchorId="7FFDC6D7" wp14:editId="2651AECE">
             <wp:extent cx="5612130" cy="3096895"/>
@@ -3620,61 +3055,22 @@
           <w:numId w:val="6"/>
         </w:numPr>
       </w:pPr>
-      <w:proofErr w:type="spellStart"/>
       <w:r>
         <w:lastRenderedPageBreak/>
-        <w:t>Despues</w:t>
-      </w:r>
-      <w:proofErr w:type="spellEnd"/>
-      <w:r>
-        <w:t xml:space="preserve"> </w:t>
-      </w:r>
-      <w:r>
-        <w:t xml:space="preserve">en </w:t>
-      </w:r>
-      <w:proofErr w:type="spellStart"/>
-      <w:r>
-        <w:t>PuTTY</w:t>
-      </w:r>
-      <w:proofErr w:type="spellEnd"/>
-      <w:r>
-        <w:t xml:space="preserve"> movemos la canción de su ubicación que en este caso y lo enviamos a “</w:t>
+        <w:t xml:space="preserve">Despues </w:t>
+      </w:r>
+      <w:r>
+        <w:t>en PuTTY movemos la canción de su ubicación que en este caso y lo enviamos a “</w:t>
+      </w:r>
+      <w:r>
+        <w:t>/var/lib/asterisk/</w:t>
+      </w:r>
+      <w:r>
+        <w:t>moh</w:t>
       </w:r>
       <w:r>
         <w:t>/</w:t>
       </w:r>
-      <w:proofErr w:type="spellStart"/>
-      <w:r>
-        <w:t>var</w:t>
-      </w:r>
-      <w:proofErr w:type="spellEnd"/>
-      <w:r>
-        <w:t>/</w:t>
-      </w:r>
-      <w:proofErr w:type="spellStart"/>
-      <w:r>
-        <w:t>lib</w:t>
-      </w:r>
-      <w:proofErr w:type="spellEnd"/>
-      <w:r>
-        <w:t>/</w:t>
-      </w:r>
-      <w:proofErr w:type="spellStart"/>
-      <w:r>
-        <w:t>asterisk</w:t>
-      </w:r>
-      <w:proofErr w:type="spellEnd"/>
-      <w:r>
-        <w:t>/</w:t>
-      </w:r>
-      <w:proofErr w:type="spellStart"/>
-      <w:r>
-        <w:t>moh</w:t>
-      </w:r>
-      <w:proofErr w:type="spellEnd"/>
-      <w:r>
-        <w:t>/</w:t>
-      </w:r>
       <w:r>
         <w:t>” y comprobamos para verificar que está ahí.</w:t>
       </w:r>
@@ -3685,6 +3081,9 @@
         <w:jc w:val="center"/>
       </w:pPr>
       <w:r>
+        <w:rPr>
+          <w:noProof/>
+        </w:rPr>
         <w:drawing>
           <wp:inline distT="0" distB="0" distL="0" distR="0" wp14:anchorId="201B7CFE" wp14:editId="000E2647">
             <wp:extent cx="4523999" cy="2825579"/>
@@ -3736,11 +3135,9 @@
       <w:r>
         <w:t xml:space="preserve">n la consola Asterisk y listo se </w:t>
       </w:r>
-      <w:proofErr w:type="gramStart"/>
-      <w:r>
-        <w:t>escuchara</w:t>
-      </w:r>
-      <w:proofErr w:type="gramEnd"/>
+      <w:r>
+        <w:t>escuchará</w:t>
+      </w:r>
       <w:r>
         <w:t xml:space="preserve"> la música de espera en la conferencia.</w:t>
       </w:r>
@@ -3762,13 +3159,8 @@
       <w:pPr>
         <w:pStyle w:val="Ttulo1"/>
       </w:pPr>
-      <w:proofErr w:type="spellStart"/>
-      <w:r>
-        <w:t>Instalacion</w:t>
-      </w:r>
-      <w:proofErr w:type="spellEnd"/>
-      <w:r>
-        <w:t xml:space="preserve"> de Audacity.</w:t>
+      <w:r>
+        <w:t>Instalacion de Audacity.</w:t>
       </w:r>
     </w:p>
     <w:p>
@@ -4458,21 +3850,11 @@
       <w:pPr>
         <w:pStyle w:val="Ttulo1"/>
       </w:pPr>
-      <w:proofErr w:type="spellStart"/>
-      <w:r>
-        <w:t>Instalacion</w:t>
-      </w:r>
-      <w:proofErr w:type="spellEnd"/>
-      <w:r>
-        <w:t xml:space="preserve"> de </w:t>
-      </w:r>
-      <w:proofErr w:type="spellStart"/>
-      <w:r>
-        <w:t>Bitvise</w:t>
-      </w:r>
-      <w:proofErr w:type="spellEnd"/>
-      <w:r>
-        <w:t xml:space="preserve"> SSH Client</w:t>
+      <w:r>
+        <w:t xml:space="preserve">Instalacion de </w:t>
+      </w:r>
+      <w:r>
+        <w:t>Bitvise SSH Client</w:t>
       </w:r>
       <w:r>
         <w:t>.</w:t>
@@ -4480,34 +3862,13 @@
     </w:p>
     <w:p>
       <w:r>
-        <w:t xml:space="preserve">¿Qué es </w:t>
-      </w:r>
-      <w:proofErr w:type="spellStart"/>
-      <w:r>
-        <w:t>WinSCP</w:t>
-      </w:r>
-      <w:proofErr w:type="spellEnd"/>
-      <w:r>
-        <w:t>?</w:t>
-      </w:r>
-    </w:p>
-    <w:p>
-      <w:proofErr w:type="spellStart"/>
+        <w:t>¿Qué es WinSCP?</w:t>
+      </w:r>
+    </w:p>
+    <w:p>
       <w:r>
         <w:lastRenderedPageBreak/>
-        <w:t>Bitvise</w:t>
-      </w:r>
-      <w:proofErr w:type="spellEnd"/>
-      <w:r>
-        <w:t xml:space="preserve"> SSH Client es el cliente, quien se utiliza para establecer las conexiones remotas al protocolo SSH. Este cliente es el que se utiliza para establecer una conexión remota al terminal del servidor para controlarlo, para configurar y monitorizar el reenvío de puertos y para transferir archivos de forma segura a través de </w:t>
-      </w:r>
-      <w:proofErr w:type="spellStart"/>
-      <w:r>
-        <w:t>Secure</w:t>
-      </w:r>
-      <w:proofErr w:type="spellEnd"/>
-      <w:r>
-        <w:t>-FTP. Este cliente es el que debe instalarse en la máquina desde la que vamos a conectarnos al servidor.</w:t>
+        <w:t>Bitvise SSH Client es el cliente, quien se utiliza para establecer las conexiones remotas al protocolo SSH. Este cliente es el que se utiliza para establecer una conexión remota al terminal del servidor para controlarlo, para configurar y monitorizar el reenvío de puertos y para transferir archivos de forma segura a través de Secure-FTP. Este cliente es el que debe instalarse en la máquina desde la que vamos a conectarnos al servidor.</w:t>
       </w:r>
     </w:p>
     <w:p>
@@ -4546,6 +3907,9 @@
         <w:jc w:val="center"/>
       </w:pPr>
       <w:r>
+        <w:rPr>
+          <w:noProof/>
+        </w:rPr>
         <w:drawing>
           <wp:inline distT="0" distB="0" distL="0" distR="0" wp14:anchorId="0B440C76" wp14:editId="220E8E32">
             <wp:extent cx="4312792" cy="4178596"/>
@@ -4619,15 +3983,7 @@
         <w:t>Una vez descargador el instalador lo abrimos y saldrán dos ventanas</w:t>
       </w:r>
       <w:r>
-        <w:t xml:space="preserve"> y solo aceptamos los términos y condiciones y le damos en “</w:t>
-      </w:r>
-      <w:proofErr w:type="spellStart"/>
-      <w:r>
-        <w:t>install</w:t>
-      </w:r>
-      <w:proofErr w:type="spellEnd"/>
-      <w:r>
-        <w:t>”</w:t>
+        <w:t xml:space="preserve"> y solo aceptamos los términos y condiciones y le damos en “install”</w:t>
       </w:r>
       <w:r>
         <w:t>.</w:t>
@@ -4638,6 +3994,9 @@
         <w:ind w:left="708"/>
       </w:pPr>
       <w:r>
+        <w:rPr>
+          <w:noProof/>
+        </w:rPr>
         <w:lastRenderedPageBreak/>
         <w:drawing>
           <wp:inline distT="0" distB="0" distL="0" distR="0" wp14:anchorId="791A9AC2" wp14:editId="6F52BB73">
@@ -4688,15 +4047,7 @@
         </w:numPr>
       </w:pPr>
       <w:r>
-        <w:t xml:space="preserve">Solo esperamos a que se instale y con eso ya tendremos instalado el </w:t>
-      </w:r>
-      <w:proofErr w:type="spellStart"/>
-      <w:r>
-        <w:t>Bitvise</w:t>
-      </w:r>
-      <w:proofErr w:type="spellEnd"/>
-      <w:r>
-        <w:t xml:space="preserve"> SSH Cliente.</w:t>
+        <w:t>Solo esperamos a que se instale y con eso ya tendremos instalado el Bitvise SSH Cliente.</w:t>
       </w:r>
     </w:p>
     <w:p>
@@ -4705,6 +4056,9 @@
         <w:jc w:val="center"/>
       </w:pPr>
       <w:r>
+        <w:rPr>
+          <w:noProof/>
+        </w:rPr>
         <w:drawing>
           <wp:inline distT="0" distB="0" distL="0" distR="0" wp14:anchorId="0D5862B9" wp14:editId="6ACFE3AC">
             <wp:extent cx="5612130" cy="2938145"/>

</xml_diff>